<commit_message>
Modificação nos códigos para deploy na AWS
</commit_message>
<xml_diff>
--- a/Desenvolvimento/1.Requisitos/AGP - Visão.docx
+++ b/Desenvolvimento/1.Requisitos/AGP - Visão.docx
@@ -84,13 +84,6 @@
           <w:i/>
         </w:rPr>
       </w:pPr>
-      <w:r>
-        <w:rPr>
-          <w:i/>
-          <w:color w:val="0000FF"/>
-        </w:rPr>
-        <w:t>[</w:t>
-      </w:r>
     </w:p>
     <w:p>
       <w:r>
@@ -229,7 +222,6 @@
                         <w:dataBinding w:prefixMappings="xmlns:ns0='http://purl.org/dc/elements/1.1/' xmlns:ns1='http://schemas.openxmlformats.org/package/2006/metadata/core-properties' " w:xpath="/ns1:coreProperties[1]/ns0:title[1]" w:storeItemID="{6C3C8BC8-F283-45AE-878A-BAB7291924A1}"/>
                         <w:text/>
                       </w:sdtPr>
-                      <w:sdtEndPr/>
                       <w:sdtContent>
                         <w:p>
                           <w:pPr>
@@ -380,7 +372,7 @@
                                     <w:szCs w:val="32"/>
                                     <w:lang w:val="pt-PT"/>
                                   </w:rPr>
-                                  <w:t>1</w:t>
+                                  <w:t>2</w:t>
                                 </w:r>
                                 <w:r>
                                   <w:rPr>
@@ -440,11 +432,7 @@
           </mc:Choice>
           <mc:Fallback>
             <w:pict>
-              <v:shapetype w14:anchorId="0B9A894A" id="_x0000_t202" coordsize="21600,21600" o:spt="202" path="m,l,21600r21600,l21600,xe">
-                <v:stroke joinstyle="miter"/>
-                <v:path gradientshapeok="t" o:connecttype="rect"/>
-              </v:shapetype>
-              <v:shape id="_x0000_s1027" type="#_x0000_t202" style="position:absolute;left:0;text-align:left;margin-left:-54.4pt;margin-top:15.5pt;width:559.25pt;height:47.05pt;z-index:251660288;visibility:visible;mso-wrap-style:square;mso-width-percent:0;mso-height-percent:0;mso-wrap-distance-left:9pt;mso-wrap-distance-top:0;mso-wrap-distance-right:9pt;mso-wrap-distance-bottom:0;mso-position-horizontal:absolute;mso-position-horizontal-relative:text;mso-position-vertical:absolute;mso-position-vertical-relative:text;mso-width-percent:0;mso-height-percent:0;mso-width-relative:page;mso-height-relative:page;v-text-anchor:top" o:gfxdata="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" stroked="f">
+              <v:shape w14:anchorId="0B9A894A" id="_x0000_s1027" type="#_x0000_t202" style="position:absolute;left:0;text-align:left;margin-left:-54.4pt;margin-top:15.5pt;width:559.25pt;height:47.05pt;z-index:251660288;visibility:visible;mso-wrap-style:square;mso-width-percent:0;mso-height-percent:0;mso-wrap-distance-left:9pt;mso-wrap-distance-top:0;mso-wrap-distance-right:9pt;mso-wrap-distance-bottom:0;mso-position-horizontal:absolute;mso-position-horizontal-relative:text;mso-position-vertical:absolute;mso-position-vertical-relative:text;mso-width-percent:0;mso-height-percent:0;mso-width-relative:page;mso-height-relative:page;v-text-anchor:top" o:gfxdata="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" stroked="f">
                 <v:textbox>
                   <w:txbxContent>
                     <w:sdt>
@@ -506,7 +494,7 @@
                               <w:szCs w:val="32"/>
                               <w:lang w:val="pt-PT"/>
                             </w:rPr>
-                            <w:t>1</w:t>
+                            <w:t>2</w:t>
                           </w:r>
                           <w:r>
                             <w:rPr>
@@ -771,7 +759,6 @@
                         <w:dataBinding w:prefixMappings="xmlns:ns0='http://schemas.openxmlformats.org/officeDocument/2006/extended-properties' " w:xpath="/ns0:Properties[1]/ns0:Manager[1]" w:storeItemID="{6668398D-A668-4E3E-A5EB-62B293D839F1}"/>
                         <w:text/>
                       </w:sdtPr>
-                      <w:sdtEndPr/>
                       <w:sdtContent>
                         <w:p>
                           <w:pPr>
@@ -1099,6 +1086,51 @@
           <w:p>
             <w:r>
               <w:t>Alterações para melhora da clareza e entendimento do projeto</w:t>
+            </w:r>
+          </w:p>
+        </w:tc>
+        <w:tc>
+          <w:tcPr>
+            <w:tcW w:w="2410" w:type="dxa"/>
+          </w:tcPr>
+          <w:p>
+            <w:r>
+              <w:t>Pedro Lemos Flores do Prado</w:t>
+            </w:r>
+          </w:p>
+        </w:tc>
+      </w:tr>
+      <w:tr>
+        <w:trPr>
+          <w:trHeight w:val="338"/>
+        </w:trPr>
+        <w:tc>
+          <w:tcPr>
+            <w:tcW w:w="1550" w:type="dxa"/>
+          </w:tcPr>
+          <w:p>
+            <w:r>
+              <w:t>14/11/2024</w:t>
+            </w:r>
+          </w:p>
+        </w:tc>
+        <w:tc>
+          <w:tcPr>
+            <w:tcW w:w="1080" w:type="dxa"/>
+          </w:tcPr>
+          <w:p>
+            <w:r>
+              <w:t>1.2</w:t>
+            </w:r>
+          </w:p>
+        </w:tc>
+        <w:tc>
+          <w:tcPr>
+            <w:tcW w:w="4680" w:type="dxa"/>
+          </w:tcPr>
+          <w:p>
+            <w:r>
+              <w:t>Atualização da data de entrega do projeto</w:t>
             </w:r>
           </w:p>
         </w:tc>
@@ -2979,7 +3011,7 @@
         <w:t xml:space="preserve">Deve ser entregue até </w:t>
       </w:r>
       <w:r>
-        <w:t>novembro</w:t>
+        <w:t>dezembro</w:t>
       </w:r>
       <w:r>
         <w:t xml:space="preserve"> de 20</w:t>
@@ -3723,7 +3755,7 @@
                 <w:rPr>
                   <w:lang w:val="pt-PT"/>
                 </w:rPr>
-                <w:t>Versão &lt;1.1&gt;</w:t>
+                <w:t>Versão &lt;1.2&gt;</w:t>
               </w:r>
             </w:p>
           </w:tc>
@@ -3926,7 +3958,7 @@
               <v:shape id="_x0000_i1025" type="#_x0000_t75" style="width:61.5pt;height:34.5pt">
                 <v:imagedata r:id="rId1" o:title=""/>
               </v:shape>
-              <o:OLEObject Type="Embed" ProgID="Word.Picture.8" ShapeID="_x0000_i1025" DrawAspect="Content" ObjectID="_1790831723" r:id="rId2"/>
+              <o:OLEObject Type="Embed" ProgID="Word.Picture.8" ShapeID="_x0000_i1025" DrawAspect="Content" ObjectID="_1792987048" r:id="rId2"/>
             </w:object>
           </w:r>
         </w:p>
@@ -4055,7 +4087,7 @@
               <v:shape id="_x0000_i1026" type="#_x0000_t75" style="width:61.5pt;height:34.5pt">
                 <v:imagedata r:id="rId1" o:title=""/>
               </v:shape>
-              <o:OLEObject Type="Embed" ProgID="Word.Picture.8" ShapeID="_x0000_i1026" DrawAspect="Content" ObjectID="_1790831724" r:id="rId2"/>
+              <o:OLEObject Type="Embed" ProgID="Word.Picture.8" ShapeID="_x0000_i1026" DrawAspect="Content" ObjectID="_1792987049" r:id="rId2"/>
             </w:object>
           </w:r>
         </w:p>
@@ -4184,7 +4216,7 @@
               <v:shape id="_x0000_i1027" type="#_x0000_t75" style="width:61.5pt;height:34.5pt">
                 <v:imagedata r:id="rId1" o:title=""/>
               </v:shape>
-              <o:OLEObject Type="Embed" ProgID="Word.Picture.8" ShapeID="_x0000_i1027" DrawAspect="Content" ObjectID="_1790831725" r:id="rId2"/>
+              <o:OLEObject Type="Embed" ProgID="Word.Picture.8" ShapeID="_x0000_i1027" DrawAspect="Content" ObjectID="_1792987050" r:id="rId2"/>
             </w:object>
           </w:r>
         </w:p>
@@ -6874,9 +6906,12 @@
     <w:rsidRoot w:val="00E8747D"/>
     <w:rsid w:val="0002092E"/>
     <w:rsid w:val="001C0890"/>
+    <w:rsid w:val="001E3A4B"/>
     <w:rsid w:val="00831F52"/>
+    <w:rsid w:val="00866619"/>
     <w:rsid w:val="00D03DED"/>
     <w:rsid w:val="00E8747D"/>
+    <w:rsid w:val="00FD5246"/>
   </w:rsids>
   <m:mathPr>
     <m:mathFont m:val="Cambria Math"/>

</xml_diff>